<commit_message>
Logbook Update - Format fix
Mohon segera mengupdate logbook sesuai format ini.

issues : GitHub desktop won't open - error
</commit_message>
<xml_diff>
--- a/Logbook/Logbook Minggu ke-2/161511001 - Adhitya Noor Muslim.docx
+++ b/Logbook/Logbook Minggu ke-2/161511001 - Adhitya Noor Muslim.docx
@@ -11,8 +11,6 @@
           <w:szCs w:val="24"/>
         </w:rPr>
       </w:pPr>
-      <w:bookmarkStart w:id="0" w:name="_GoBack"/>
-      <w:bookmarkEnd w:id="0"/>
       <w:r>
         <w:rPr>
           <w:rFonts w:ascii="Arial" w:eastAsia="Times New Roman" w:hAnsi="Arial" w:cs="Arial"/>
@@ -599,6 +597,7 @@
           <w:color w:val="000000"/>
         </w:rPr>
         <w:tab/>
+        <w:t xml:space="preserve">-     </w:t>
       </w:r>
       <w:proofErr w:type="spellStart"/>
       <w:r>
@@ -647,6 +646,68 @@
           <w:color w:val="000000"/>
         </w:rPr>
         <w:t xml:space="preserve"> Odoo Framework.</w:t>
+      </w:r>
+    </w:p>
+    <w:p>
+      <w:pPr>
+        <w:pStyle w:val="ListParagraph"/>
+        <w:numPr>
+          <w:ilvl w:val="0"/>
+          <w:numId w:val="9"/>
+        </w:numPr>
+        <w:spacing w:after="0" w:line="240" w:lineRule="auto"/>
+        <w:rPr>
+          <w:rFonts w:ascii="Arial" w:eastAsia="Times New Roman" w:hAnsi="Arial" w:cs="Arial"/>
+          <w:color w:val="000000"/>
+        </w:rPr>
+      </w:pPr>
+      <w:proofErr w:type="spellStart"/>
+      <w:r>
+        <w:rPr>
+          <w:rFonts w:ascii="Arial" w:eastAsia="Times New Roman" w:hAnsi="Arial" w:cs="Arial"/>
+          <w:color w:val="000000"/>
+        </w:rPr>
+        <w:t>Mengupdate</w:t>
+      </w:r>
+      <w:proofErr w:type="spellEnd"/>
+      <w:r>
+        <w:rPr>
+          <w:rFonts w:ascii="Arial" w:eastAsia="Times New Roman" w:hAnsi="Arial" w:cs="Arial"/>
+          <w:color w:val="000000"/>
+        </w:rPr>
+        <w:t xml:space="preserve"> progress </w:t>
+      </w:r>
+      <w:proofErr w:type="spellStart"/>
+      <w:r>
+        <w:rPr>
+          <w:rFonts w:ascii="Arial" w:eastAsia="Times New Roman" w:hAnsi="Arial" w:cs="Arial"/>
+          <w:color w:val="000000"/>
+        </w:rPr>
+        <w:t>kelompok</w:t>
+      </w:r>
+      <w:proofErr w:type="spellEnd"/>
+      <w:r>
+        <w:rPr>
+          <w:rFonts w:ascii="Arial" w:eastAsia="Times New Roman" w:hAnsi="Arial" w:cs="Arial"/>
+          <w:color w:val="000000"/>
+        </w:rPr>
+        <w:t xml:space="preserve"> </w:t>
+      </w:r>
+      <w:proofErr w:type="spellStart"/>
+      <w:r>
+        <w:rPr>
+          <w:rFonts w:ascii="Arial" w:eastAsia="Times New Roman" w:hAnsi="Arial" w:cs="Arial"/>
+          <w:color w:val="000000"/>
+        </w:rPr>
+        <w:t>pada</w:t>
+      </w:r>
+      <w:proofErr w:type="spellEnd"/>
+      <w:r>
+        <w:rPr>
+          <w:rFonts w:ascii="Arial" w:eastAsia="Times New Roman" w:hAnsi="Arial" w:cs="Arial"/>
+          <w:color w:val="000000"/>
+        </w:rPr>
+        <w:t xml:space="preserve"> timeline.</w:t>
       </w:r>
     </w:p>
     <w:p>
@@ -1089,29 +1150,24 @@
     <w:tbl>
       <w:tblPr>
         <w:tblStyle w:val="TableGrid"/>
-        <w:tblW w:w="21538" w:type="dxa"/>
+        <w:tblW w:w="13041" w:type="dxa"/>
         <w:tblLook w:val="04A0" w:firstRow="1" w:lastRow="0" w:firstColumn="1" w:lastColumn="0" w:noHBand="0" w:noVBand="1"/>
       </w:tblPr>
       <w:tblGrid>
-        <w:gridCol w:w="1615"/>
-        <w:gridCol w:w="2301"/>
-        <w:gridCol w:w="1569"/>
-        <w:gridCol w:w="1440"/>
-        <w:gridCol w:w="1890"/>
-        <w:gridCol w:w="2160"/>
-        <w:gridCol w:w="1260"/>
-        <w:gridCol w:w="3429"/>
-        <w:gridCol w:w="1958"/>
-        <w:gridCol w:w="1958"/>
-        <w:gridCol w:w="1958"/>
+        <w:gridCol w:w="1919"/>
+        <w:gridCol w:w="1676"/>
+        <w:gridCol w:w="2922"/>
+        <w:gridCol w:w="1711"/>
+        <w:gridCol w:w="2246"/>
+        <w:gridCol w:w="2567"/>
       </w:tblGrid>
       <w:tr>
         <w:trPr>
-          <w:trHeight w:val="819"/>
+          <w:trHeight w:val="1494"/>
         </w:trPr>
         <w:tc>
           <w:tcPr>
-            <w:tcW w:w="1615" w:type="dxa"/>
+            <w:tcW w:w="1919" w:type="dxa"/>
           </w:tcPr>
           <w:p>
             <w:pPr>
@@ -1149,7 +1205,7 @@
         </w:tc>
         <w:tc>
           <w:tcPr>
-            <w:tcW w:w="2301" w:type="dxa"/>
+            <w:tcW w:w="1676" w:type="dxa"/>
           </w:tcPr>
           <w:p>
             <w:pPr>
@@ -1171,7 +1227,7 @@
         </w:tc>
         <w:tc>
           <w:tcPr>
-            <w:tcW w:w="1569" w:type="dxa"/>
+            <w:tcW w:w="2922" w:type="dxa"/>
           </w:tcPr>
           <w:p>
             <w:pPr>
@@ -1202,7 +1258,7 @@
         </w:tc>
         <w:tc>
           <w:tcPr>
-            <w:tcW w:w="1440" w:type="dxa"/>
+            <w:tcW w:w="1711" w:type="dxa"/>
           </w:tcPr>
           <w:p>
             <w:pPr>
@@ -1222,7 +1278,7 @@
         </w:tc>
         <w:tc>
           <w:tcPr>
-            <w:tcW w:w="1890" w:type="dxa"/>
+            <w:tcW w:w="2246" w:type="dxa"/>
           </w:tcPr>
           <w:p>
             <w:pPr>
@@ -1242,7 +1298,7 @@
         </w:tc>
         <w:tc>
           <w:tcPr>
-            <w:tcW w:w="2160" w:type="dxa"/>
+            <w:tcW w:w="2567" w:type="dxa"/>
           </w:tcPr>
           <w:p>
             <w:pPr>
@@ -1258,803 +1314,677 @@
               </w:rPr>
               <w:t>Issue (s)</w:t>
             </w:r>
-          </w:p>
-        </w:tc>
-        <w:tc>
-          <w:tcPr>
-            <w:tcW w:w="1260" w:type="dxa"/>
-          </w:tcPr>
-          <w:p>
-            <w:pPr>
-              <w:rPr>
-                <w:rFonts w:ascii="Arial" w:eastAsia="Times New Roman" w:hAnsi="Arial" w:cs="Arial"/>
-                <w:color w:val="000000"/>
-              </w:rPr>
-            </w:pPr>
-          </w:p>
-        </w:tc>
-        <w:tc>
-          <w:tcPr>
-            <w:tcW w:w="3429" w:type="dxa"/>
-          </w:tcPr>
-          <w:p>
-            <w:pPr>
-              <w:rPr>
-                <w:rFonts w:ascii="Arial" w:eastAsia="Times New Roman" w:hAnsi="Arial" w:cs="Arial"/>
-                <w:color w:val="000000"/>
-              </w:rPr>
-            </w:pPr>
-          </w:p>
-        </w:tc>
-        <w:tc>
-          <w:tcPr>
-            <w:tcW w:w="1958" w:type="dxa"/>
-          </w:tcPr>
-          <w:p>
-            <w:pPr>
-              <w:rPr>
-                <w:rFonts w:ascii="Arial" w:eastAsia="Times New Roman" w:hAnsi="Arial" w:cs="Arial"/>
-                <w:color w:val="000000"/>
-              </w:rPr>
-            </w:pPr>
-          </w:p>
-        </w:tc>
-        <w:tc>
-          <w:tcPr>
-            <w:tcW w:w="1958" w:type="dxa"/>
-          </w:tcPr>
-          <w:p>
-            <w:pPr>
-              <w:rPr>
-                <w:rFonts w:ascii="Arial" w:eastAsia="Times New Roman" w:hAnsi="Arial" w:cs="Arial"/>
-                <w:color w:val="000000"/>
-              </w:rPr>
-            </w:pPr>
-          </w:p>
-        </w:tc>
-        <w:tc>
-          <w:tcPr>
-            <w:tcW w:w="1958" w:type="dxa"/>
-          </w:tcPr>
-          <w:p>
-            <w:pPr>
-              <w:rPr>
-                <w:rFonts w:ascii="Arial" w:eastAsia="Times New Roman" w:hAnsi="Arial" w:cs="Arial"/>
-                <w:color w:val="000000"/>
-              </w:rPr>
-            </w:pPr>
           </w:p>
         </w:tc>
       </w:tr>
       <w:tr>
         <w:trPr>
-          <w:trHeight w:val="377"/>
+          <w:trHeight w:val="688"/>
         </w:trPr>
         <w:tc>
           <w:tcPr>
-            <w:tcW w:w="1615" w:type="dxa"/>
-          </w:tcPr>
-          <w:p>
-            <w:pPr>
-              <w:rPr>
-                <w:rFonts w:ascii="Arial" w:eastAsia="Times New Roman" w:hAnsi="Arial" w:cs="Arial"/>
-                <w:color w:val="000000"/>
-              </w:rPr>
-            </w:pPr>
-          </w:p>
-        </w:tc>
-        <w:tc>
-          <w:tcPr>
-            <w:tcW w:w="2301" w:type="dxa"/>
-          </w:tcPr>
-          <w:p>
-            <w:pPr>
-              <w:rPr>
-                <w:rFonts w:ascii="Arial" w:eastAsia="Times New Roman" w:hAnsi="Arial" w:cs="Arial"/>
-                <w:color w:val="000000"/>
-              </w:rPr>
-            </w:pPr>
-          </w:p>
-        </w:tc>
-        <w:tc>
-          <w:tcPr>
-            <w:tcW w:w="1569" w:type="dxa"/>
-          </w:tcPr>
-          <w:p>
-            <w:pPr>
-              <w:rPr>
-                <w:rFonts w:ascii="Arial" w:eastAsia="Times New Roman" w:hAnsi="Arial" w:cs="Arial"/>
-                <w:color w:val="000000"/>
-              </w:rPr>
-            </w:pPr>
-          </w:p>
-        </w:tc>
-        <w:tc>
-          <w:tcPr>
-            <w:tcW w:w="1440" w:type="dxa"/>
-          </w:tcPr>
-          <w:p>
-            <w:pPr>
-              <w:rPr>
-                <w:rFonts w:ascii="Arial" w:eastAsia="Times New Roman" w:hAnsi="Arial" w:cs="Arial"/>
-                <w:color w:val="000000"/>
-              </w:rPr>
-            </w:pPr>
-          </w:p>
-        </w:tc>
-        <w:tc>
-          <w:tcPr>
-            <w:tcW w:w="1890" w:type="dxa"/>
-          </w:tcPr>
-          <w:p>
-            <w:pPr>
-              <w:rPr>
-                <w:rFonts w:ascii="Arial" w:eastAsia="Times New Roman" w:hAnsi="Arial" w:cs="Arial"/>
-                <w:color w:val="000000"/>
-              </w:rPr>
-            </w:pPr>
-          </w:p>
-        </w:tc>
-        <w:tc>
-          <w:tcPr>
-            <w:tcW w:w="2160" w:type="dxa"/>
-          </w:tcPr>
-          <w:p>
-            <w:pPr>
-              <w:rPr>
-                <w:rFonts w:ascii="Arial" w:eastAsia="Times New Roman" w:hAnsi="Arial" w:cs="Arial"/>
-                <w:color w:val="000000"/>
-              </w:rPr>
-            </w:pPr>
-          </w:p>
-        </w:tc>
-        <w:tc>
-          <w:tcPr>
-            <w:tcW w:w="1260" w:type="dxa"/>
-          </w:tcPr>
-          <w:p>
-            <w:pPr>
-              <w:rPr>
-                <w:rFonts w:ascii="Arial" w:eastAsia="Times New Roman" w:hAnsi="Arial" w:cs="Arial"/>
-                <w:color w:val="000000"/>
-              </w:rPr>
-            </w:pPr>
-          </w:p>
-        </w:tc>
-        <w:tc>
-          <w:tcPr>
-            <w:tcW w:w="3429" w:type="dxa"/>
-          </w:tcPr>
-          <w:p>
-            <w:pPr>
-              <w:rPr>
-                <w:rFonts w:ascii="Arial" w:eastAsia="Times New Roman" w:hAnsi="Arial" w:cs="Arial"/>
-                <w:color w:val="000000"/>
-              </w:rPr>
-            </w:pPr>
-          </w:p>
-        </w:tc>
-        <w:tc>
-          <w:tcPr>
-            <w:tcW w:w="1958" w:type="dxa"/>
-          </w:tcPr>
-          <w:p>
-            <w:pPr>
-              <w:rPr>
-                <w:rFonts w:ascii="Arial" w:eastAsia="Times New Roman" w:hAnsi="Arial" w:cs="Arial"/>
-                <w:color w:val="000000"/>
-              </w:rPr>
-            </w:pPr>
-          </w:p>
-        </w:tc>
-        <w:tc>
-          <w:tcPr>
-            <w:tcW w:w="1958" w:type="dxa"/>
-          </w:tcPr>
-          <w:p>
-            <w:pPr>
-              <w:rPr>
-                <w:rFonts w:ascii="Arial" w:eastAsia="Times New Roman" w:hAnsi="Arial" w:cs="Arial"/>
-                <w:color w:val="000000"/>
-              </w:rPr>
-            </w:pPr>
-          </w:p>
-        </w:tc>
-        <w:tc>
-          <w:tcPr>
-            <w:tcW w:w="1958" w:type="dxa"/>
-          </w:tcPr>
-          <w:p>
-            <w:pPr>
-              <w:rPr>
-                <w:rFonts w:ascii="Arial" w:eastAsia="Times New Roman" w:hAnsi="Arial" w:cs="Arial"/>
-                <w:color w:val="000000"/>
-              </w:rPr>
-            </w:pPr>
+            <w:tcW w:w="1919" w:type="dxa"/>
+          </w:tcPr>
+          <w:p>
+            <w:pPr>
+              <w:rPr>
+                <w:rFonts w:ascii="Arial" w:eastAsia="Times New Roman" w:hAnsi="Arial" w:cs="Arial"/>
+                <w:color w:val="000000"/>
+              </w:rPr>
+            </w:pPr>
+            <w:r>
+              <w:rPr>
+                <w:rFonts w:ascii="Arial" w:eastAsia="Times New Roman" w:hAnsi="Arial" w:cs="Arial"/>
+                <w:color w:val="000000"/>
+              </w:rPr>
+              <w:t xml:space="preserve">Kamis,22 </w:t>
+            </w:r>
+            <w:proofErr w:type="spellStart"/>
+            <w:r>
+              <w:rPr>
+                <w:rFonts w:ascii="Arial" w:eastAsia="Times New Roman" w:hAnsi="Arial" w:cs="Arial"/>
+                <w:color w:val="000000"/>
+              </w:rPr>
+              <w:t>feb</w:t>
+            </w:r>
+            <w:proofErr w:type="spellEnd"/>
+            <w:r>
+              <w:rPr>
+                <w:rFonts w:ascii="Arial" w:eastAsia="Times New Roman" w:hAnsi="Arial" w:cs="Arial"/>
+                <w:color w:val="000000"/>
+              </w:rPr>
+              <w:t xml:space="preserve"> 2018</w:t>
+            </w:r>
+          </w:p>
+        </w:tc>
+        <w:tc>
+          <w:tcPr>
+            <w:tcW w:w="1676" w:type="dxa"/>
+          </w:tcPr>
+          <w:p>
+            <w:pPr>
+              <w:rPr>
+                <w:rFonts w:ascii="Arial" w:eastAsia="Times New Roman" w:hAnsi="Arial" w:cs="Arial"/>
+                <w:color w:val="000000"/>
+              </w:rPr>
+            </w:pPr>
+            <w:r>
+              <w:rPr>
+                <w:rFonts w:ascii="Arial" w:eastAsia="Times New Roman" w:hAnsi="Arial" w:cs="Arial"/>
+                <w:color w:val="000000"/>
+              </w:rPr>
+              <w:t>22</w:t>
+            </w:r>
+            <w:r>
+              <w:rPr>
+                <w:rFonts w:ascii="Arial" w:eastAsia="Times New Roman" w:hAnsi="Arial" w:cs="Arial"/>
+                <w:color w:val="000000"/>
+              </w:rPr>
+              <w:t>:15 – 12:10</w:t>
+            </w:r>
+          </w:p>
+        </w:tc>
+        <w:tc>
+          <w:tcPr>
+            <w:tcW w:w="2922" w:type="dxa"/>
+          </w:tcPr>
+          <w:p>
+            <w:pPr>
+              <w:rPr>
+                <w:rFonts w:ascii="Arial" w:eastAsia="Times New Roman" w:hAnsi="Arial" w:cs="Arial"/>
+                <w:color w:val="000000"/>
+              </w:rPr>
+            </w:pPr>
+            <w:proofErr w:type="spellStart"/>
+            <w:r>
+              <w:rPr>
+                <w:rFonts w:ascii="Arial" w:eastAsia="Times New Roman" w:hAnsi="Arial" w:cs="Arial"/>
+                <w:color w:val="000000"/>
+              </w:rPr>
+              <w:t>Eksplorasi</w:t>
+            </w:r>
+            <w:proofErr w:type="spellEnd"/>
+            <w:r>
+              <w:rPr>
+                <w:rFonts w:ascii="Arial" w:eastAsia="Times New Roman" w:hAnsi="Arial" w:cs="Arial"/>
+                <w:color w:val="000000"/>
+              </w:rPr>
+              <w:t xml:space="preserve"> Odoo Chapter 3</w:t>
+            </w:r>
+          </w:p>
+        </w:tc>
+        <w:tc>
+          <w:tcPr>
+            <w:tcW w:w="1711" w:type="dxa"/>
+          </w:tcPr>
+          <w:p>
+            <w:pPr>
+              <w:rPr>
+                <w:rFonts w:ascii="Arial" w:eastAsia="Times New Roman" w:hAnsi="Arial" w:cs="Arial"/>
+                <w:color w:val="000000"/>
+              </w:rPr>
+            </w:pPr>
+            <w:r>
+              <w:rPr>
+                <w:rFonts w:ascii="Arial" w:eastAsia="Times New Roman" w:hAnsi="Arial" w:cs="Arial"/>
+                <w:color w:val="000000"/>
+              </w:rPr>
+              <w:t>Page 117 – 150</w:t>
+            </w:r>
+          </w:p>
+        </w:tc>
+        <w:tc>
+          <w:tcPr>
+            <w:tcW w:w="2246" w:type="dxa"/>
+          </w:tcPr>
+          <w:p>
+            <w:pPr>
+              <w:rPr>
+                <w:rFonts w:ascii="Arial" w:eastAsia="Times New Roman" w:hAnsi="Arial" w:cs="Arial"/>
+                <w:color w:val="000000"/>
+              </w:rPr>
+            </w:pPr>
+            <w:r>
+              <w:rPr>
+                <w:rFonts w:ascii="Arial" w:eastAsia="Times New Roman" w:hAnsi="Arial" w:cs="Arial"/>
+                <w:color w:val="000000"/>
+              </w:rPr>
+              <w:t>60%</w:t>
+            </w:r>
+          </w:p>
+        </w:tc>
+        <w:tc>
+          <w:tcPr>
+            <w:tcW w:w="2567" w:type="dxa"/>
+          </w:tcPr>
+          <w:p>
+            <w:pPr>
+              <w:rPr>
+                <w:rFonts w:ascii="Arial" w:eastAsia="Times New Roman" w:hAnsi="Arial" w:cs="Arial"/>
+                <w:color w:val="000000"/>
+              </w:rPr>
+            </w:pPr>
+            <w:r>
+              <w:rPr>
+                <w:rFonts w:ascii="Arial" w:eastAsia="Times New Roman" w:hAnsi="Arial" w:cs="Arial"/>
+                <w:color w:val="000000"/>
+              </w:rPr>
+              <w:t>No.</w:t>
+            </w:r>
           </w:p>
         </w:tc>
       </w:tr>
       <w:tr>
         <w:trPr>
-          <w:trHeight w:val="261"/>
+          <w:trHeight w:val="476"/>
         </w:trPr>
         <w:tc>
           <w:tcPr>
-            <w:tcW w:w="1615" w:type="dxa"/>
-          </w:tcPr>
-          <w:p>
-            <w:pPr>
-              <w:rPr>
-                <w:rFonts w:ascii="Arial" w:eastAsia="Times New Roman" w:hAnsi="Arial" w:cs="Arial"/>
-                <w:color w:val="000000"/>
-              </w:rPr>
-            </w:pPr>
-          </w:p>
-        </w:tc>
-        <w:tc>
-          <w:tcPr>
-            <w:tcW w:w="2301" w:type="dxa"/>
-          </w:tcPr>
-          <w:p>
-            <w:pPr>
-              <w:rPr>
-                <w:rFonts w:ascii="Arial" w:eastAsia="Times New Roman" w:hAnsi="Arial" w:cs="Arial"/>
-                <w:color w:val="000000"/>
-              </w:rPr>
-            </w:pPr>
-          </w:p>
-        </w:tc>
-        <w:tc>
-          <w:tcPr>
-            <w:tcW w:w="1569" w:type="dxa"/>
-          </w:tcPr>
-          <w:p>
-            <w:pPr>
-              <w:rPr>
-                <w:rFonts w:ascii="Arial" w:eastAsia="Times New Roman" w:hAnsi="Arial" w:cs="Arial"/>
-                <w:color w:val="000000"/>
-              </w:rPr>
-            </w:pPr>
-          </w:p>
-        </w:tc>
-        <w:tc>
-          <w:tcPr>
-            <w:tcW w:w="1440" w:type="dxa"/>
-          </w:tcPr>
-          <w:p>
-            <w:pPr>
-              <w:rPr>
-                <w:rFonts w:ascii="Arial" w:eastAsia="Times New Roman" w:hAnsi="Arial" w:cs="Arial"/>
-                <w:color w:val="000000"/>
-              </w:rPr>
-            </w:pPr>
-          </w:p>
-        </w:tc>
-        <w:tc>
-          <w:tcPr>
-            <w:tcW w:w="1890" w:type="dxa"/>
-          </w:tcPr>
-          <w:p>
-            <w:pPr>
-              <w:rPr>
-                <w:rFonts w:ascii="Arial" w:eastAsia="Times New Roman" w:hAnsi="Arial" w:cs="Arial"/>
-                <w:color w:val="000000"/>
-              </w:rPr>
-            </w:pPr>
-          </w:p>
-        </w:tc>
-        <w:tc>
-          <w:tcPr>
-            <w:tcW w:w="2160" w:type="dxa"/>
-          </w:tcPr>
-          <w:p>
-            <w:pPr>
-              <w:rPr>
-                <w:rFonts w:ascii="Arial" w:eastAsia="Times New Roman" w:hAnsi="Arial" w:cs="Arial"/>
-                <w:color w:val="000000"/>
-              </w:rPr>
-            </w:pPr>
-          </w:p>
-        </w:tc>
-        <w:tc>
-          <w:tcPr>
-            <w:tcW w:w="1260" w:type="dxa"/>
-          </w:tcPr>
-          <w:p>
-            <w:pPr>
-              <w:rPr>
-                <w:rFonts w:ascii="Arial" w:eastAsia="Times New Roman" w:hAnsi="Arial" w:cs="Arial"/>
-                <w:color w:val="000000"/>
-              </w:rPr>
-            </w:pPr>
-          </w:p>
-        </w:tc>
-        <w:tc>
-          <w:tcPr>
-            <w:tcW w:w="3429" w:type="dxa"/>
-          </w:tcPr>
-          <w:p>
-            <w:pPr>
-              <w:rPr>
-                <w:rFonts w:ascii="Arial" w:eastAsia="Times New Roman" w:hAnsi="Arial" w:cs="Arial"/>
-                <w:color w:val="000000"/>
-              </w:rPr>
-            </w:pPr>
-          </w:p>
-        </w:tc>
-        <w:tc>
-          <w:tcPr>
-            <w:tcW w:w="1958" w:type="dxa"/>
-          </w:tcPr>
-          <w:p>
-            <w:pPr>
-              <w:rPr>
-                <w:rFonts w:ascii="Arial" w:eastAsia="Times New Roman" w:hAnsi="Arial" w:cs="Arial"/>
-                <w:color w:val="000000"/>
-              </w:rPr>
-            </w:pPr>
-          </w:p>
-        </w:tc>
-        <w:tc>
-          <w:tcPr>
-            <w:tcW w:w="1958" w:type="dxa"/>
-          </w:tcPr>
-          <w:p>
-            <w:pPr>
-              <w:rPr>
-                <w:rFonts w:ascii="Arial" w:eastAsia="Times New Roman" w:hAnsi="Arial" w:cs="Arial"/>
-                <w:color w:val="000000"/>
-              </w:rPr>
-            </w:pPr>
-          </w:p>
-        </w:tc>
-        <w:tc>
-          <w:tcPr>
-            <w:tcW w:w="1958" w:type="dxa"/>
-          </w:tcPr>
-          <w:p>
-            <w:pPr>
-              <w:rPr>
-                <w:rFonts w:ascii="Arial" w:eastAsia="Times New Roman" w:hAnsi="Arial" w:cs="Arial"/>
-                <w:color w:val="000000"/>
-              </w:rPr>
-            </w:pPr>
+            <w:tcW w:w="1919" w:type="dxa"/>
+          </w:tcPr>
+          <w:p>
+            <w:pPr>
+              <w:rPr>
+                <w:rFonts w:ascii="Arial" w:eastAsia="Times New Roman" w:hAnsi="Arial" w:cs="Arial"/>
+                <w:color w:val="000000"/>
+              </w:rPr>
+            </w:pPr>
+            <w:r>
+              <w:rPr>
+                <w:rFonts w:ascii="Arial" w:eastAsia="Times New Roman" w:hAnsi="Arial" w:cs="Arial"/>
+                <w:color w:val="000000"/>
+              </w:rPr>
+              <w:t xml:space="preserve">Jumat,23 </w:t>
+            </w:r>
+            <w:proofErr w:type="spellStart"/>
+            <w:r>
+              <w:rPr>
+                <w:rFonts w:ascii="Arial" w:eastAsia="Times New Roman" w:hAnsi="Arial" w:cs="Arial"/>
+                <w:color w:val="000000"/>
+              </w:rPr>
+              <w:t>feb</w:t>
+            </w:r>
+            <w:proofErr w:type="spellEnd"/>
+          </w:p>
+        </w:tc>
+        <w:tc>
+          <w:tcPr>
+            <w:tcW w:w="1676" w:type="dxa"/>
+          </w:tcPr>
+          <w:p>
+            <w:pPr>
+              <w:rPr>
+                <w:rFonts w:ascii="Arial" w:eastAsia="Times New Roman" w:hAnsi="Arial" w:cs="Arial"/>
+                <w:color w:val="000000"/>
+              </w:rPr>
+            </w:pPr>
+            <w:r>
+              <w:rPr>
+                <w:rFonts w:ascii="Arial" w:eastAsia="Times New Roman" w:hAnsi="Arial" w:cs="Arial"/>
+                <w:color w:val="000000"/>
+              </w:rPr>
+              <w:t xml:space="preserve">21:55 – 2:00 </w:t>
+            </w:r>
+          </w:p>
+        </w:tc>
+        <w:tc>
+          <w:tcPr>
+            <w:tcW w:w="2922" w:type="dxa"/>
+          </w:tcPr>
+          <w:p>
+            <w:pPr>
+              <w:rPr>
+                <w:rFonts w:ascii="Arial" w:eastAsia="Times New Roman" w:hAnsi="Arial" w:cs="Arial"/>
+                <w:color w:val="000000"/>
+              </w:rPr>
+            </w:pPr>
+            <w:proofErr w:type="spellStart"/>
+            <w:r>
+              <w:rPr>
+                <w:rFonts w:ascii="Arial" w:eastAsia="Times New Roman" w:hAnsi="Arial" w:cs="Arial"/>
+                <w:color w:val="000000"/>
+              </w:rPr>
+              <w:t>Eksplorasi</w:t>
+            </w:r>
+            <w:proofErr w:type="spellEnd"/>
+            <w:r>
+              <w:rPr>
+                <w:rFonts w:ascii="Arial" w:eastAsia="Times New Roman" w:hAnsi="Arial" w:cs="Arial"/>
+                <w:color w:val="000000"/>
+              </w:rPr>
+              <w:t xml:space="preserve"> Odoo Chapter </w:t>
+            </w:r>
+            <w:r>
+              <w:rPr>
+                <w:rFonts w:ascii="Arial" w:eastAsia="Times New Roman" w:hAnsi="Arial" w:cs="Arial"/>
+                <w:color w:val="000000"/>
+              </w:rPr>
+              <w:t>4 &amp; 5</w:t>
+            </w:r>
+          </w:p>
+        </w:tc>
+        <w:tc>
+          <w:tcPr>
+            <w:tcW w:w="1711" w:type="dxa"/>
+          </w:tcPr>
+          <w:p>
+            <w:pPr>
+              <w:rPr>
+                <w:rFonts w:ascii="Arial" w:eastAsia="Times New Roman" w:hAnsi="Arial" w:cs="Arial"/>
+                <w:color w:val="000000"/>
+              </w:rPr>
+            </w:pPr>
+            <w:r>
+              <w:rPr>
+                <w:rFonts w:ascii="Arial" w:eastAsia="Times New Roman" w:hAnsi="Arial" w:cs="Arial"/>
+                <w:color w:val="000000"/>
+              </w:rPr>
+              <w:t>Page 151 - 206</w:t>
+            </w:r>
+          </w:p>
+        </w:tc>
+        <w:tc>
+          <w:tcPr>
+            <w:tcW w:w="2246" w:type="dxa"/>
+          </w:tcPr>
+          <w:p>
+            <w:pPr>
+              <w:rPr>
+                <w:rFonts w:ascii="Arial" w:eastAsia="Times New Roman" w:hAnsi="Arial" w:cs="Arial"/>
+                <w:color w:val="000000"/>
+              </w:rPr>
+            </w:pPr>
+            <w:r>
+              <w:rPr>
+                <w:rFonts w:ascii="Arial" w:eastAsia="Times New Roman" w:hAnsi="Arial" w:cs="Arial"/>
+                <w:color w:val="000000"/>
+              </w:rPr>
+              <w:t>75%</w:t>
+            </w:r>
+          </w:p>
+        </w:tc>
+        <w:tc>
+          <w:tcPr>
+            <w:tcW w:w="2567" w:type="dxa"/>
+          </w:tcPr>
+          <w:p>
+            <w:pPr>
+              <w:rPr>
+                <w:rFonts w:ascii="Arial" w:eastAsia="Times New Roman" w:hAnsi="Arial" w:cs="Arial"/>
+                <w:color w:val="000000"/>
+              </w:rPr>
+            </w:pPr>
+            <w:r>
+              <w:rPr>
+                <w:rFonts w:ascii="Arial" w:eastAsia="Times New Roman" w:hAnsi="Arial" w:cs="Arial"/>
+                <w:color w:val="000000"/>
+              </w:rPr>
+              <w:t>No.</w:t>
+            </w:r>
           </w:p>
         </w:tc>
       </w:tr>
       <w:tr>
         <w:trPr>
-          <w:trHeight w:val="278"/>
+          <w:trHeight w:val="507"/>
         </w:trPr>
         <w:tc>
           <w:tcPr>
-            <w:tcW w:w="1615" w:type="dxa"/>
-          </w:tcPr>
-          <w:p>
-            <w:pPr>
-              <w:rPr>
-                <w:rFonts w:ascii="Arial" w:eastAsia="Times New Roman" w:hAnsi="Arial" w:cs="Arial"/>
-                <w:color w:val="000000"/>
-              </w:rPr>
-            </w:pPr>
-          </w:p>
-        </w:tc>
-        <w:tc>
-          <w:tcPr>
-            <w:tcW w:w="2301" w:type="dxa"/>
-          </w:tcPr>
-          <w:p>
-            <w:pPr>
-              <w:rPr>
-                <w:rFonts w:ascii="Arial" w:eastAsia="Times New Roman" w:hAnsi="Arial" w:cs="Arial"/>
-                <w:color w:val="000000"/>
-              </w:rPr>
-            </w:pPr>
-          </w:p>
-        </w:tc>
-        <w:tc>
-          <w:tcPr>
-            <w:tcW w:w="1569" w:type="dxa"/>
-          </w:tcPr>
-          <w:p>
-            <w:pPr>
-              <w:rPr>
-                <w:rFonts w:ascii="Arial" w:eastAsia="Times New Roman" w:hAnsi="Arial" w:cs="Arial"/>
-                <w:color w:val="000000"/>
-              </w:rPr>
-            </w:pPr>
-          </w:p>
-        </w:tc>
-        <w:tc>
-          <w:tcPr>
-            <w:tcW w:w="1440" w:type="dxa"/>
-          </w:tcPr>
-          <w:p>
-            <w:pPr>
-              <w:rPr>
-                <w:rFonts w:ascii="Arial" w:eastAsia="Times New Roman" w:hAnsi="Arial" w:cs="Arial"/>
-                <w:color w:val="000000"/>
-              </w:rPr>
-            </w:pPr>
-          </w:p>
-        </w:tc>
-        <w:tc>
-          <w:tcPr>
-            <w:tcW w:w="1890" w:type="dxa"/>
-          </w:tcPr>
-          <w:p>
-            <w:pPr>
-              <w:rPr>
-                <w:rFonts w:ascii="Arial" w:eastAsia="Times New Roman" w:hAnsi="Arial" w:cs="Arial"/>
-                <w:color w:val="000000"/>
-              </w:rPr>
-            </w:pPr>
-          </w:p>
-        </w:tc>
-        <w:tc>
-          <w:tcPr>
-            <w:tcW w:w="2160" w:type="dxa"/>
-          </w:tcPr>
-          <w:p>
-            <w:pPr>
-              <w:rPr>
-                <w:rFonts w:ascii="Arial" w:eastAsia="Times New Roman" w:hAnsi="Arial" w:cs="Arial"/>
-                <w:color w:val="000000"/>
-              </w:rPr>
-            </w:pPr>
-          </w:p>
-        </w:tc>
-        <w:tc>
-          <w:tcPr>
-            <w:tcW w:w="1260" w:type="dxa"/>
-          </w:tcPr>
-          <w:p>
-            <w:pPr>
-              <w:rPr>
-                <w:rFonts w:ascii="Arial" w:eastAsia="Times New Roman" w:hAnsi="Arial" w:cs="Arial"/>
-                <w:color w:val="000000"/>
-              </w:rPr>
-            </w:pPr>
-          </w:p>
-        </w:tc>
-        <w:tc>
-          <w:tcPr>
-            <w:tcW w:w="3429" w:type="dxa"/>
-          </w:tcPr>
-          <w:p>
-            <w:pPr>
-              <w:rPr>
-                <w:rFonts w:ascii="Arial" w:eastAsia="Times New Roman" w:hAnsi="Arial" w:cs="Arial"/>
-                <w:color w:val="000000"/>
-              </w:rPr>
-            </w:pPr>
-          </w:p>
-        </w:tc>
-        <w:tc>
-          <w:tcPr>
-            <w:tcW w:w="1958" w:type="dxa"/>
-          </w:tcPr>
-          <w:p>
-            <w:pPr>
-              <w:rPr>
-                <w:rFonts w:ascii="Arial" w:eastAsia="Times New Roman" w:hAnsi="Arial" w:cs="Arial"/>
-                <w:color w:val="000000"/>
-              </w:rPr>
-            </w:pPr>
-          </w:p>
-        </w:tc>
-        <w:tc>
-          <w:tcPr>
-            <w:tcW w:w="1958" w:type="dxa"/>
-          </w:tcPr>
-          <w:p>
-            <w:pPr>
-              <w:rPr>
-                <w:rFonts w:ascii="Arial" w:eastAsia="Times New Roman" w:hAnsi="Arial" w:cs="Arial"/>
-                <w:color w:val="000000"/>
-              </w:rPr>
-            </w:pPr>
-          </w:p>
-        </w:tc>
-        <w:tc>
-          <w:tcPr>
-            <w:tcW w:w="1958" w:type="dxa"/>
-          </w:tcPr>
-          <w:p>
-            <w:pPr>
-              <w:rPr>
-                <w:rFonts w:ascii="Arial" w:eastAsia="Times New Roman" w:hAnsi="Arial" w:cs="Arial"/>
-                <w:color w:val="000000"/>
-              </w:rPr>
-            </w:pPr>
+            <w:tcW w:w="1919" w:type="dxa"/>
+          </w:tcPr>
+          <w:p>
+            <w:pPr>
+              <w:rPr>
+                <w:rFonts w:ascii="Arial" w:eastAsia="Times New Roman" w:hAnsi="Arial" w:cs="Arial"/>
+                <w:color w:val="000000"/>
+              </w:rPr>
+            </w:pPr>
+            <w:r>
+              <w:rPr>
+                <w:rFonts w:ascii="Arial" w:eastAsia="Times New Roman" w:hAnsi="Arial" w:cs="Arial"/>
+                <w:color w:val="000000"/>
+              </w:rPr>
+              <w:t xml:space="preserve">Sabtu,24 </w:t>
+            </w:r>
+            <w:proofErr w:type="spellStart"/>
+            <w:r>
+              <w:rPr>
+                <w:rFonts w:ascii="Arial" w:eastAsia="Times New Roman" w:hAnsi="Arial" w:cs="Arial"/>
+                <w:color w:val="000000"/>
+              </w:rPr>
+              <w:t>feb</w:t>
+            </w:r>
+            <w:proofErr w:type="spellEnd"/>
+          </w:p>
+        </w:tc>
+        <w:tc>
+          <w:tcPr>
+            <w:tcW w:w="1676" w:type="dxa"/>
+          </w:tcPr>
+          <w:p>
+            <w:pPr>
+              <w:rPr>
+                <w:rFonts w:ascii="Arial" w:eastAsia="Times New Roman" w:hAnsi="Arial" w:cs="Arial"/>
+                <w:color w:val="000000"/>
+              </w:rPr>
+            </w:pPr>
+            <w:r>
+              <w:rPr>
+                <w:rFonts w:ascii="Arial" w:eastAsia="Times New Roman" w:hAnsi="Arial" w:cs="Arial"/>
+                <w:color w:val="000000"/>
+              </w:rPr>
+              <w:t>9:00 – 13:00</w:t>
+            </w:r>
+          </w:p>
+        </w:tc>
+        <w:tc>
+          <w:tcPr>
+            <w:tcW w:w="2922" w:type="dxa"/>
+          </w:tcPr>
+          <w:p>
+            <w:pPr>
+              <w:rPr>
+                <w:rFonts w:ascii="Arial" w:eastAsia="Times New Roman" w:hAnsi="Arial" w:cs="Arial"/>
+                <w:color w:val="000000"/>
+              </w:rPr>
+            </w:pPr>
+            <w:proofErr w:type="spellStart"/>
+            <w:r>
+              <w:rPr>
+                <w:rFonts w:ascii="Arial" w:eastAsia="Times New Roman" w:hAnsi="Arial" w:cs="Arial"/>
+                <w:color w:val="000000"/>
+              </w:rPr>
+              <w:t>Eksplorasi</w:t>
+            </w:r>
+            <w:proofErr w:type="spellEnd"/>
+            <w:r>
+              <w:rPr>
+                <w:rFonts w:ascii="Arial" w:eastAsia="Times New Roman" w:hAnsi="Arial" w:cs="Arial"/>
+                <w:color w:val="000000"/>
+              </w:rPr>
+              <w:t xml:space="preserve"> Odoo Chapter </w:t>
+            </w:r>
+            <w:r>
+              <w:rPr>
+                <w:rFonts w:ascii="Arial" w:eastAsia="Times New Roman" w:hAnsi="Arial" w:cs="Arial"/>
+                <w:color w:val="000000"/>
+              </w:rPr>
+              <w:t>6</w:t>
+            </w:r>
+          </w:p>
+        </w:tc>
+        <w:tc>
+          <w:tcPr>
+            <w:tcW w:w="1711" w:type="dxa"/>
+          </w:tcPr>
+          <w:p>
+            <w:pPr>
+              <w:rPr>
+                <w:rFonts w:ascii="Arial" w:eastAsia="Times New Roman" w:hAnsi="Arial" w:cs="Arial"/>
+                <w:color w:val="000000"/>
+              </w:rPr>
+            </w:pPr>
+            <w:r>
+              <w:rPr>
+                <w:rFonts w:ascii="Arial" w:eastAsia="Times New Roman" w:hAnsi="Arial" w:cs="Arial"/>
+                <w:color w:val="000000"/>
+              </w:rPr>
+              <w:t>Page 207 - 233</w:t>
+            </w:r>
+          </w:p>
+        </w:tc>
+        <w:tc>
+          <w:tcPr>
+            <w:tcW w:w="2246" w:type="dxa"/>
+          </w:tcPr>
+          <w:p>
+            <w:pPr>
+              <w:rPr>
+                <w:rFonts w:ascii="Arial" w:eastAsia="Times New Roman" w:hAnsi="Arial" w:cs="Arial"/>
+                <w:color w:val="000000"/>
+              </w:rPr>
+            </w:pPr>
+            <w:r>
+              <w:rPr>
+                <w:rFonts w:ascii="Arial" w:eastAsia="Times New Roman" w:hAnsi="Arial" w:cs="Arial"/>
+                <w:color w:val="000000"/>
+              </w:rPr>
+              <w:t>90%</w:t>
+            </w:r>
+          </w:p>
+        </w:tc>
+        <w:tc>
+          <w:tcPr>
+            <w:tcW w:w="2567" w:type="dxa"/>
+          </w:tcPr>
+          <w:p>
+            <w:pPr>
+              <w:rPr>
+                <w:rFonts w:ascii="Arial" w:eastAsia="Times New Roman" w:hAnsi="Arial" w:cs="Arial"/>
+                <w:color w:val="000000"/>
+              </w:rPr>
+            </w:pPr>
+            <w:r>
+              <w:rPr>
+                <w:rFonts w:ascii="Arial" w:eastAsia="Times New Roman" w:hAnsi="Arial" w:cs="Arial"/>
+                <w:color w:val="000000"/>
+              </w:rPr>
+              <w:t>No.</w:t>
+            </w:r>
           </w:p>
         </w:tc>
       </w:tr>
       <w:tr>
         <w:trPr>
-          <w:trHeight w:val="261"/>
+          <w:trHeight w:val="476"/>
         </w:trPr>
         <w:tc>
           <w:tcPr>
-            <w:tcW w:w="1615" w:type="dxa"/>
-          </w:tcPr>
-          <w:p>
-            <w:pPr>
-              <w:rPr>
-                <w:rFonts w:ascii="Arial" w:eastAsia="Times New Roman" w:hAnsi="Arial" w:cs="Arial"/>
-                <w:color w:val="000000"/>
-              </w:rPr>
-            </w:pPr>
-          </w:p>
-        </w:tc>
-        <w:tc>
-          <w:tcPr>
-            <w:tcW w:w="2301" w:type="dxa"/>
-          </w:tcPr>
-          <w:p>
-            <w:pPr>
-              <w:rPr>
-                <w:rFonts w:ascii="Arial" w:eastAsia="Times New Roman" w:hAnsi="Arial" w:cs="Arial"/>
-                <w:color w:val="000000"/>
-              </w:rPr>
-            </w:pPr>
-          </w:p>
-        </w:tc>
-        <w:tc>
-          <w:tcPr>
-            <w:tcW w:w="1569" w:type="dxa"/>
-          </w:tcPr>
-          <w:p>
-            <w:pPr>
-              <w:rPr>
-                <w:rFonts w:ascii="Arial" w:eastAsia="Times New Roman" w:hAnsi="Arial" w:cs="Arial"/>
-                <w:color w:val="000000"/>
-              </w:rPr>
-            </w:pPr>
-          </w:p>
-        </w:tc>
-        <w:tc>
-          <w:tcPr>
-            <w:tcW w:w="1440" w:type="dxa"/>
-          </w:tcPr>
-          <w:p>
-            <w:pPr>
-              <w:rPr>
-                <w:rFonts w:ascii="Arial" w:eastAsia="Times New Roman" w:hAnsi="Arial" w:cs="Arial"/>
-                <w:color w:val="000000"/>
-              </w:rPr>
-            </w:pPr>
-          </w:p>
-        </w:tc>
-        <w:tc>
-          <w:tcPr>
-            <w:tcW w:w="1890" w:type="dxa"/>
-          </w:tcPr>
-          <w:p>
-            <w:pPr>
-              <w:rPr>
-                <w:rFonts w:ascii="Arial" w:eastAsia="Times New Roman" w:hAnsi="Arial" w:cs="Arial"/>
-                <w:color w:val="000000"/>
-              </w:rPr>
-            </w:pPr>
-          </w:p>
-        </w:tc>
-        <w:tc>
-          <w:tcPr>
-            <w:tcW w:w="2160" w:type="dxa"/>
-          </w:tcPr>
-          <w:p>
-            <w:pPr>
-              <w:rPr>
-                <w:rFonts w:ascii="Arial" w:eastAsia="Times New Roman" w:hAnsi="Arial" w:cs="Arial"/>
-                <w:color w:val="000000"/>
-              </w:rPr>
-            </w:pPr>
-          </w:p>
-        </w:tc>
-        <w:tc>
-          <w:tcPr>
-            <w:tcW w:w="1260" w:type="dxa"/>
-          </w:tcPr>
-          <w:p>
-            <w:pPr>
-              <w:rPr>
-                <w:rFonts w:ascii="Arial" w:eastAsia="Times New Roman" w:hAnsi="Arial" w:cs="Arial"/>
-                <w:color w:val="000000"/>
-              </w:rPr>
-            </w:pPr>
-          </w:p>
-        </w:tc>
-        <w:tc>
-          <w:tcPr>
-            <w:tcW w:w="3429" w:type="dxa"/>
-          </w:tcPr>
-          <w:p>
-            <w:pPr>
-              <w:rPr>
-                <w:rFonts w:ascii="Arial" w:eastAsia="Times New Roman" w:hAnsi="Arial" w:cs="Arial"/>
-                <w:color w:val="000000"/>
-              </w:rPr>
-            </w:pPr>
-          </w:p>
-        </w:tc>
-        <w:tc>
-          <w:tcPr>
-            <w:tcW w:w="1958" w:type="dxa"/>
-          </w:tcPr>
-          <w:p>
-            <w:pPr>
-              <w:rPr>
-                <w:rFonts w:ascii="Arial" w:eastAsia="Times New Roman" w:hAnsi="Arial" w:cs="Arial"/>
-                <w:color w:val="000000"/>
-              </w:rPr>
-            </w:pPr>
-          </w:p>
-        </w:tc>
-        <w:tc>
-          <w:tcPr>
-            <w:tcW w:w="1958" w:type="dxa"/>
-          </w:tcPr>
-          <w:p>
-            <w:pPr>
-              <w:rPr>
-                <w:rFonts w:ascii="Arial" w:eastAsia="Times New Roman" w:hAnsi="Arial" w:cs="Arial"/>
-                <w:color w:val="000000"/>
-              </w:rPr>
-            </w:pPr>
-          </w:p>
-        </w:tc>
-        <w:tc>
-          <w:tcPr>
-            <w:tcW w:w="1958" w:type="dxa"/>
-          </w:tcPr>
-          <w:p>
-            <w:pPr>
-              <w:rPr>
-                <w:rFonts w:ascii="Arial" w:eastAsia="Times New Roman" w:hAnsi="Arial" w:cs="Arial"/>
-                <w:color w:val="000000"/>
-              </w:rPr>
-            </w:pPr>
+            <w:tcW w:w="1919" w:type="dxa"/>
+          </w:tcPr>
+          <w:p>
+            <w:pPr>
+              <w:rPr>
+                <w:rFonts w:ascii="Arial" w:eastAsia="Times New Roman" w:hAnsi="Arial" w:cs="Arial"/>
+                <w:color w:val="000000"/>
+              </w:rPr>
+            </w:pPr>
+            <w:r>
+              <w:rPr>
+                <w:rFonts w:ascii="Arial" w:eastAsia="Times New Roman" w:hAnsi="Arial" w:cs="Arial"/>
+                <w:color w:val="000000"/>
+              </w:rPr>
+              <w:lastRenderedPageBreak/>
+              <w:t xml:space="preserve">Selasa,27 </w:t>
+            </w:r>
+            <w:proofErr w:type="spellStart"/>
+            <w:r>
+              <w:rPr>
+                <w:rFonts w:ascii="Arial" w:eastAsia="Times New Roman" w:hAnsi="Arial" w:cs="Arial"/>
+                <w:color w:val="000000"/>
+              </w:rPr>
+              <w:t>feb</w:t>
+            </w:r>
+            <w:proofErr w:type="spellEnd"/>
+          </w:p>
+        </w:tc>
+        <w:tc>
+          <w:tcPr>
+            <w:tcW w:w="1676" w:type="dxa"/>
+          </w:tcPr>
+          <w:p>
+            <w:pPr>
+              <w:rPr>
+                <w:rFonts w:ascii="Arial" w:eastAsia="Times New Roman" w:hAnsi="Arial" w:cs="Arial"/>
+                <w:color w:val="000000"/>
+              </w:rPr>
+            </w:pPr>
+            <w:r>
+              <w:rPr>
+                <w:rFonts w:ascii="Arial" w:eastAsia="Times New Roman" w:hAnsi="Arial" w:cs="Arial"/>
+                <w:color w:val="000000"/>
+              </w:rPr>
+              <w:t>07:00 – 8:33</w:t>
+            </w:r>
+          </w:p>
+        </w:tc>
+        <w:tc>
+          <w:tcPr>
+            <w:tcW w:w="2922" w:type="dxa"/>
+          </w:tcPr>
+          <w:p>
+            <w:pPr>
+              <w:rPr>
+                <w:rFonts w:ascii="Arial" w:eastAsia="Times New Roman" w:hAnsi="Arial" w:cs="Arial"/>
+                <w:color w:val="000000"/>
+              </w:rPr>
+            </w:pPr>
+            <w:r>
+              <w:rPr>
+                <w:rFonts w:ascii="Arial" w:eastAsia="Times New Roman" w:hAnsi="Arial" w:cs="Arial"/>
+                <w:color w:val="000000"/>
+              </w:rPr>
+              <w:t xml:space="preserve">Update progress </w:t>
+            </w:r>
+            <w:proofErr w:type="spellStart"/>
+            <w:r>
+              <w:rPr>
+                <w:rFonts w:ascii="Arial" w:eastAsia="Times New Roman" w:hAnsi="Arial" w:cs="Arial"/>
+                <w:color w:val="000000"/>
+              </w:rPr>
+              <w:t>kelompok</w:t>
+            </w:r>
+            <w:proofErr w:type="spellEnd"/>
+          </w:p>
+        </w:tc>
+        <w:tc>
+          <w:tcPr>
+            <w:tcW w:w="1711" w:type="dxa"/>
+          </w:tcPr>
+          <w:p>
+            <w:pPr>
+              <w:rPr>
+                <w:rFonts w:ascii="Arial" w:eastAsia="Times New Roman" w:hAnsi="Arial" w:cs="Arial"/>
+                <w:color w:val="000000"/>
+              </w:rPr>
+            </w:pPr>
+          </w:p>
+        </w:tc>
+        <w:tc>
+          <w:tcPr>
+            <w:tcW w:w="2246" w:type="dxa"/>
+          </w:tcPr>
+          <w:p>
+            <w:pPr>
+              <w:rPr>
+                <w:rFonts w:ascii="Arial" w:eastAsia="Times New Roman" w:hAnsi="Arial" w:cs="Arial"/>
+                <w:color w:val="000000"/>
+              </w:rPr>
+            </w:pPr>
+            <w:r>
+              <w:rPr>
+                <w:rFonts w:ascii="Arial" w:eastAsia="Times New Roman" w:hAnsi="Arial" w:cs="Arial"/>
+                <w:color w:val="000000"/>
+              </w:rPr>
+              <w:t>100%</w:t>
+            </w:r>
+          </w:p>
+        </w:tc>
+        <w:tc>
+          <w:tcPr>
+            <w:tcW w:w="2567" w:type="dxa"/>
+          </w:tcPr>
+          <w:p>
+            <w:pPr>
+              <w:rPr>
+                <w:rFonts w:ascii="Arial" w:eastAsia="Times New Roman" w:hAnsi="Arial" w:cs="Arial"/>
+                <w:color w:val="000000"/>
+              </w:rPr>
+            </w:pPr>
+            <w:r>
+              <w:rPr>
+                <w:rFonts w:ascii="Arial" w:eastAsia="Times New Roman" w:hAnsi="Arial" w:cs="Arial"/>
+                <w:color w:val="000000"/>
+              </w:rPr>
+              <w:t>No.</w:t>
+            </w:r>
+            <w:bookmarkStart w:id="0" w:name="_GoBack"/>
+            <w:bookmarkEnd w:id="0"/>
           </w:p>
         </w:tc>
       </w:tr>
       <w:tr>
         <w:trPr>
-          <w:trHeight w:val="261"/>
+          <w:trHeight w:val="476"/>
         </w:trPr>
         <w:tc>
           <w:tcPr>
-            <w:tcW w:w="1615" w:type="dxa"/>
-          </w:tcPr>
-          <w:p>
-            <w:pPr>
-              <w:rPr>
-                <w:rFonts w:ascii="Arial" w:eastAsia="Times New Roman" w:hAnsi="Arial" w:cs="Arial"/>
-                <w:color w:val="000000"/>
-              </w:rPr>
-            </w:pPr>
-          </w:p>
-        </w:tc>
-        <w:tc>
-          <w:tcPr>
-            <w:tcW w:w="2301" w:type="dxa"/>
-          </w:tcPr>
-          <w:p>
-            <w:pPr>
-              <w:rPr>
-                <w:rFonts w:ascii="Arial" w:eastAsia="Times New Roman" w:hAnsi="Arial" w:cs="Arial"/>
-                <w:color w:val="000000"/>
-              </w:rPr>
-            </w:pPr>
-          </w:p>
-        </w:tc>
-        <w:tc>
-          <w:tcPr>
-            <w:tcW w:w="1569" w:type="dxa"/>
-          </w:tcPr>
-          <w:p>
-            <w:pPr>
-              <w:rPr>
-                <w:rFonts w:ascii="Arial" w:eastAsia="Times New Roman" w:hAnsi="Arial" w:cs="Arial"/>
-                <w:color w:val="000000"/>
-              </w:rPr>
-            </w:pPr>
-          </w:p>
-        </w:tc>
-        <w:tc>
-          <w:tcPr>
-            <w:tcW w:w="1440" w:type="dxa"/>
-          </w:tcPr>
-          <w:p>
-            <w:pPr>
-              <w:rPr>
-                <w:rFonts w:ascii="Arial" w:eastAsia="Times New Roman" w:hAnsi="Arial" w:cs="Arial"/>
-                <w:color w:val="000000"/>
-              </w:rPr>
-            </w:pPr>
-          </w:p>
-        </w:tc>
-        <w:tc>
-          <w:tcPr>
-            <w:tcW w:w="1890" w:type="dxa"/>
-          </w:tcPr>
-          <w:p>
-            <w:pPr>
-              <w:rPr>
-                <w:rFonts w:ascii="Arial" w:eastAsia="Times New Roman" w:hAnsi="Arial" w:cs="Arial"/>
-                <w:color w:val="000000"/>
-              </w:rPr>
-            </w:pPr>
-          </w:p>
-        </w:tc>
-        <w:tc>
-          <w:tcPr>
-            <w:tcW w:w="2160" w:type="dxa"/>
-          </w:tcPr>
-          <w:p>
-            <w:pPr>
-              <w:rPr>
-                <w:rFonts w:ascii="Arial" w:eastAsia="Times New Roman" w:hAnsi="Arial" w:cs="Arial"/>
-                <w:color w:val="000000"/>
-              </w:rPr>
-            </w:pPr>
-          </w:p>
-        </w:tc>
-        <w:tc>
-          <w:tcPr>
-            <w:tcW w:w="1260" w:type="dxa"/>
-          </w:tcPr>
-          <w:p>
-            <w:pPr>
-              <w:rPr>
-                <w:rFonts w:ascii="Arial" w:eastAsia="Times New Roman" w:hAnsi="Arial" w:cs="Arial"/>
-                <w:color w:val="000000"/>
-              </w:rPr>
-            </w:pPr>
-          </w:p>
-        </w:tc>
-        <w:tc>
-          <w:tcPr>
-            <w:tcW w:w="3429" w:type="dxa"/>
-          </w:tcPr>
-          <w:p>
-            <w:pPr>
-              <w:rPr>
-                <w:rFonts w:ascii="Arial" w:eastAsia="Times New Roman" w:hAnsi="Arial" w:cs="Arial"/>
-                <w:color w:val="000000"/>
-              </w:rPr>
-            </w:pPr>
-          </w:p>
-        </w:tc>
-        <w:tc>
-          <w:tcPr>
-            <w:tcW w:w="1958" w:type="dxa"/>
-          </w:tcPr>
-          <w:p>
-            <w:pPr>
-              <w:rPr>
-                <w:rFonts w:ascii="Arial" w:eastAsia="Times New Roman" w:hAnsi="Arial" w:cs="Arial"/>
-                <w:color w:val="000000"/>
-              </w:rPr>
-            </w:pPr>
-          </w:p>
-        </w:tc>
-        <w:tc>
-          <w:tcPr>
-            <w:tcW w:w="1958" w:type="dxa"/>
-          </w:tcPr>
-          <w:p>
-            <w:pPr>
-              <w:rPr>
-                <w:rFonts w:ascii="Arial" w:eastAsia="Times New Roman" w:hAnsi="Arial" w:cs="Arial"/>
-                <w:color w:val="000000"/>
-              </w:rPr>
-            </w:pPr>
-          </w:p>
-        </w:tc>
-        <w:tc>
-          <w:tcPr>
-            <w:tcW w:w="1958" w:type="dxa"/>
+            <w:tcW w:w="1919" w:type="dxa"/>
+          </w:tcPr>
+          <w:p>
+            <w:pPr>
+              <w:rPr>
+                <w:rFonts w:ascii="Arial" w:eastAsia="Times New Roman" w:hAnsi="Arial" w:cs="Arial"/>
+                <w:color w:val="000000"/>
+              </w:rPr>
+            </w:pPr>
+          </w:p>
+        </w:tc>
+        <w:tc>
+          <w:tcPr>
+            <w:tcW w:w="1676" w:type="dxa"/>
+          </w:tcPr>
+          <w:p>
+            <w:pPr>
+              <w:rPr>
+                <w:rFonts w:ascii="Arial" w:eastAsia="Times New Roman" w:hAnsi="Arial" w:cs="Arial"/>
+                <w:color w:val="000000"/>
+              </w:rPr>
+            </w:pPr>
+          </w:p>
+        </w:tc>
+        <w:tc>
+          <w:tcPr>
+            <w:tcW w:w="2922" w:type="dxa"/>
+          </w:tcPr>
+          <w:p>
+            <w:pPr>
+              <w:rPr>
+                <w:rFonts w:ascii="Arial" w:eastAsia="Times New Roman" w:hAnsi="Arial" w:cs="Arial"/>
+                <w:color w:val="000000"/>
+              </w:rPr>
+            </w:pPr>
+          </w:p>
+        </w:tc>
+        <w:tc>
+          <w:tcPr>
+            <w:tcW w:w="1711" w:type="dxa"/>
+          </w:tcPr>
+          <w:p>
+            <w:pPr>
+              <w:rPr>
+                <w:rFonts w:ascii="Arial" w:eastAsia="Times New Roman" w:hAnsi="Arial" w:cs="Arial"/>
+                <w:color w:val="000000"/>
+              </w:rPr>
+            </w:pPr>
+          </w:p>
+        </w:tc>
+        <w:tc>
+          <w:tcPr>
+            <w:tcW w:w="2246" w:type="dxa"/>
+          </w:tcPr>
+          <w:p>
+            <w:pPr>
+              <w:rPr>
+                <w:rFonts w:ascii="Arial" w:eastAsia="Times New Roman" w:hAnsi="Arial" w:cs="Arial"/>
+                <w:color w:val="000000"/>
+              </w:rPr>
+            </w:pPr>
+          </w:p>
+        </w:tc>
+        <w:tc>
+          <w:tcPr>
+            <w:tcW w:w="2567" w:type="dxa"/>
           </w:tcPr>
           <w:p>
             <w:pPr>
@@ -2068,141 +1998,76 @@
       </w:tr>
       <w:tr>
         <w:trPr>
-          <w:trHeight w:val="70"/>
+          <w:trHeight w:val="127"/>
         </w:trPr>
         <w:tc>
           <w:tcPr>
-            <w:tcW w:w="1615" w:type="dxa"/>
-          </w:tcPr>
-          <w:p>
-            <w:pPr>
-              <w:rPr>
-                <w:rFonts w:ascii="Arial" w:eastAsia="Times New Roman" w:hAnsi="Arial" w:cs="Arial"/>
-                <w:color w:val="000000"/>
-              </w:rPr>
-            </w:pPr>
-          </w:p>
-        </w:tc>
-        <w:tc>
-          <w:tcPr>
-            <w:tcW w:w="2301" w:type="dxa"/>
-          </w:tcPr>
-          <w:p>
-            <w:pPr>
-              <w:rPr>
-                <w:rFonts w:ascii="Arial" w:eastAsia="Times New Roman" w:hAnsi="Arial" w:cs="Arial"/>
-                <w:color w:val="000000"/>
-              </w:rPr>
-            </w:pPr>
-          </w:p>
-        </w:tc>
-        <w:tc>
-          <w:tcPr>
-            <w:tcW w:w="1569" w:type="dxa"/>
-          </w:tcPr>
-          <w:p>
-            <w:pPr>
-              <w:rPr>
-                <w:rFonts w:ascii="Arial" w:eastAsia="Times New Roman" w:hAnsi="Arial" w:cs="Arial"/>
-                <w:color w:val="000000"/>
-              </w:rPr>
-            </w:pPr>
-          </w:p>
-        </w:tc>
-        <w:tc>
-          <w:tcPr>
-            <w:tcW w:w="1440" w:type="dxa"/>
-          </w:tcPr>
-          <w:p>
-            <w:pPr>
-              <w:rPr>
-                <w:rFonts w:ascii="Arial" w:eastAsia="Times New Roman" w:hAnsi="Arial" w:cs="Arial"/>
-                <w:color w:val="000000"/>
-              </w:rPr>
-            </w:pPr>
-          </w:p>
-        </w:tc>
-        <w:tc>
-          <w:tcPr>
-            <w:tcW w:w="1890" w:type="dxa"/>
-          </w:tcPr>
-          <w:p>
-            <w:pPr>
-              <w:rPr>
-                <w:rFonts w:ascii="Arial" w:eastAsia="Times New Roman" w:hAnsi="Arial" w:cs="Arial"/>
-                <w:color w:val="000000"/>
-              </w:rPr>
-            </w:pPr>
-          </w:p>
-        </w:tc>
-        <w:tc>
-          <w:tcPr>
-            <w:tcW w:w="2160" w:type="dxa"/>
-          </w:tcPr>
-          <w:p>
-            <w:pPr>
-              <w:rPr>
-                <w:rFonts w:ascii="Arial" w:eastAsia="Times New Roman" w:hAnsi="Arial" w:cs="Arial"/>
-                <w:color w:val="000000"/>
-              </w:rPr>
-            </w:pPr>
-          </w:p>
-        </w:tc>
-        <w:tc>
-          <w:tcPr>
-            <w:tcW w:w="1260" w:type="dxa"/>
-          </w:tcPr>
-          <w:p>
-            <w:pPr>
-              <w:rPr>
-                <w:rFonts w:ascii="Arial" w:eastAsia="Times New Roman" w:hAnsi="Arial" w:cs="Arial"/>
-                <w:color w:val="000000"/>
-              </w:rPr>
-            </w:pPr>
-          </w:p>
-        </w:tc>
-        <w:tc>
-          <w:tcPr>
-            <w:tcW w:w="3429" w:type="dxa"/>
-          </w:tcPr>
-          <w:p>
-            <w:pPr>
-              <w:rPr>
-                <w:rFonts w:ascii="Arial" w:eastAsia="Times New Roman" w:hAnsi="Arial" w:cs="Arial"/>
-                <w:color w:val="000000"/>
-              </w:rPr>
-            </w:pPr>
-          </w:p>
-        </w:tc>
-        <w:tc>
-          <w:tcPr>
-            <w:tcW w:w="1958" w:type="dxa"/>
-          </w:tcPr>
-          <w:p>
-            <w:pPr>
-              <w:rPr>
-                <w:rFonts w:ascii="Arial" w:eastAsia="Times New Roman" w:hAnsi="Arial" w:cs="Arial"/>
-                <w:color w:val="000000"/>
-              </w:rPr>
-            </w:pPr>
-          </w:p>
-        </w:tc>
-        <w:tc>
-          <w:tcPr>
-            <w:tcW w:w="1958" w:type="dxa"/>
-          </w:tcPr>
-          <w:p>
-            <w:pPr>
-              <w:rPr>
-                <w:rFonts w:ascii="Arial" w:eastAsia="Times New Roman" w:hAnsi="Arial" w:cs="Arial"/>
-                <w:color w:val="000000"/>
-              </w:rPr>
-            </w:pPr>
-          </w:p>
-        </w:tc>
-        <w:tc>
-          <w:tcPr>
-            <w:tcW w:w="1958" w:type="dxa"/>
+            <w:tcW w:w="1919" w:type="dxa"/>
+          </w:tcPr>
+          <w:p>
+            <w:pPr>
+              <w:rPr>
+                <w:rFonts w:ascii="Arial" w:eastAsia="Times New Roman" w:hAnsi="Arial" w:cs="Arial"/>
+                <w:color w:val="000000"/>
+              </w:rPr>
+            </w:pPr>
+          </w:p>
+        </w:tc>
+        <w:tc>
+          <w:tcPr>
+            <w:tcW w:w="1676" w:type="dxa"/>
+          </w:tcPr>
+          <w:p>
+            <w:pPr>
+              <w:rPr>
+                <w:rFonts w:ascii="Arial" w:eastAsia="Times New Roman" w:hAnsi="Arial" w:cs="Arial"/>
+                <w:color w:val="000000"/>
+              </w:rPr>
+            </w:pPr>
+          </w:p>
+        </w:tc>
+        <w:tc>
+          <w:tcPr>
+            <w:tcW w:w="2922" w:type="dxa"/>
+          </w:tcPr>
+          <w:p>
+            <w:pPr>
+              <w:rPr>
+                <w:rFonts w:ascii="Arial" w:eastAsia="Times New Roman" w:hAnsi="Arial" w:cs="Arial"/>
+                <w:color w:val="000000"/>
+              </w:rPr>
+            </w:pPr>
+          </w:p>
+        </w:tc>
+        <w:tc>
+          <w:tcPr>
+            <w:tcW w:w="1711" w:type="dxa"/>
+          </w:tcPr>
+          <w:p>
+            <w:pPr>
+              <w:rPr>
+                <w:rFonts w:ascii="Arial" w:eastAsia="Times New Roman" w:hAnsi="Arial" w:cs="Arial"/>
+                <w:color w:val="000000"/>
+              </w:rPr>
+            </w:pPr>
+          </w:p>
+        </w:tc>
+        <w:tc>
+          <w:tcPr>
+            <w:tcW w:w="2246" w:type="dxa"/>
+          </w:tcPr>
+          <w:p>
+            <w:pPr>
+              <w:rPr>
+                <w:rFonts w:ascii="Arial" w:eastAsia="Times New Roman" w:hAnsi="Arial" w:cs="Arial"/>
+                <w:color w:val="000000"/>
+              </w:rPr>
+            </w:pPr>
+          </w:p>
+        </w:tc>
+        <w:tc>
+          <w:tcPr>
+            <w:tcW w:w="2567" w:type="dxa"/>
           </w:tcPr>
           <w:p>
             <w:pPr>
@@ -2233,183 +2098,6 @@
         </w:rPr>
       </w:pPr>
     </w:p>
-    <w:tbl>
-      <w:tblPr>
-        <w:tblStyle w:val="TableGrid"/>
-        <w:tblW w:w="0" w:type="auto"/>
-        <w:tblLook w:val="04A0" w:firstRow="1" w:lastRow="0" w:firstColumn="1" w:lastColumn="0" w:noHBand="0" w:noVBand="1"/>
-      </w:tblPr>
-      <w:tblGrid>
-        <w:gridCol w:w="1528"/>
-        <w:gridCol w:w="1190"/>
-        <w:gridCol w:w="1433"/>
-        <w:gridCol w:w="1494"/>
-        <w:gridCol w:w="1954"/>
-        <w:gridCol w:w="1751"/>
-      </w:tblGrid>
-      <w:tr>
-        <w:trPr>
-          <w:trHeight w:val="253"/>
-        </w:trPr>
-        <w:tc>
-          <w:tcPr>
-            <w:tcW w:w="1528" w:type="dxa"/>
-          </w:tcPr>
-          <w:p>
-            <w:pPr>
-              <w:jc w:val="center"/>
-              <w:rPr>
-                <w:rFonts w:ascii="Arial" w:eastAsia="Times New Roman" w:hAnsi="Arial" w:cs="Arial"/>
-                <w:color w:val="000000"/>
-              </w:rPr>
-            </w:pPr>
-            <w:r>
-              <w:rPr>
-                <w:rFonts w:ascii="Arial" w:eastAsia="Times New Roman" w:hAnsi="Arial" w:cs="Arial"/>
-                <w:color w:val="000000"/>
-              </w:rPr>
-              <w:t xml:space="preserve">Hari / </w:t>
-            </w:r>
-            <w:proofErr w:type="spellStart"/>
-            <w:r>
-              <w:rPr>
-                <w:rFonts w:ascii="Arial" w:eastAsia="Times New Roman" w:hAnsi="Arial" w:cs="Arial"/>
-                <w:color w:val="000000"/>
-              </w:rPr>
-              <w:t>Tanggal</w:t>
-            </w:r>
-            <w:proofErr w:type="spellEnd"/>
-          </w:p>
-          <w:p>
-            <w:pPr>
-              <w:jc w:val="center"/>
-              <w:rPr>
-                <w:rFonts w:ascii="Arial" w:eastAsia="Times New Roman" w:hAnsi="Arial" w:cs="Arial"/>
-                <w:color w:val="000000"/>
-              </w:rPr>
-            </w:pPr>
-          </w:p>
-        </w:tc>
-        <w:tc>
-          <w:tcPr>
-            <w:tcW w:w="1190" w:type="dxa"/>
-          </w:tcPr>
-          <w:p>
-            <w:pPr>
-              <w:jc w:val="center"/>
-              <w:rPr>
-                <w:rFonts w:ascii="Arial" w:eastAsia="Times New Roman" w:hAnsi="Arial" w:cs="Arial"/>
-                <w:color w:val="000000"/>
-              </w:rPr>
-            </w:pPr>
-            <w:proofErr w:type="spellStart"/>
-            <w:r>
-              <w:rPr>
-                <w:rFonts w:ascii="Arial" w:eastAsia="Times New Roman" w:hAnsi="Arial" w:cs="Arial"/>
-                <w:color w:val="000000"/>
-              </w:rPr>
-              <w:t>waktu</w:t>
-            </w:r>
-            <w:proofErr w:type="spellEnd"/>
-          </w:p>
-        </w:tc>
-        <w:tc>
-          <w:tcPr>
-            <w:tcW w:w="1433" w:type="dxa"/>
-          </w:tcPr>
-          <w:p>
-            <w:pPr>
-              <w:jc w:val="center"/>
-              <w:rPr>
-                <w:rFonts w:ascii="Arial" w:eastAsia="Times New Roman" w:hAnsi="Arial" w:cs="Arial"/>
-                <w:color w:val="000000"/>
-              </w:rPr>
-            </w:pPr>
-            <w:proofErr w:type="spellStart"/>
-            <w:proofErr w:type="gramStart"/>
-            <w:r>
-              <w:rPr>
-                <w:rFonts w:ascii="Arial" w:eastAsia="Times New Roman" w:hAnsi="Arial" w:cs="Arial"/>
-                <w:color w:val="000000"/>
-              </w:rPr>
-              <w:t>Pekerjaan</w:t>
-            </w:r>
-            <w:proofErr w:type="spellEnd"/>
-            <w:r>
-              <w:rPr>
-                <w:rFonts w:ascii="Arial" w:eastAsia="Times New Roman" w:hAnsi="Arial" w:cs="Arial"/>
-                <w:color w:val="000000"/>
-              </w:rPr>
-              <w:t xml:space="preserve"> :</w:t>
-            </w:r>
-            <w:proofErr w:type="gramEnd"/>
-          </w:p>
-        </w:tc>
-        <w:tc>
-          <w:tcPr>
-            <w:tcW w:w="1494" w:type="dxa"/>
-          </w:tcPr>
-          <w:p>
-            <w:pPr>
-              <w:jc w:val="center"/>
-              <w:rPr>
-                <w:rFonts w:ascii="Arial" w:eastAsia="Times New Roman" w:hAnsi="Arial" w:cs="Arial"/>
-                <w:color w:val="000000"/>
-              </w:rPr>
-            </w:pPr>
-            <w:r>
-              <w:rPr>
-                <w:rFonts w:ascii="Arial" w:eastAsia="Times New Roman" w:hAnsi="Arial" w:cs="Arial"/>
-                <w:color w:val="000000"/>
-              </w:rPr>
-              <w:t>Detail</w:t>
-            </w:r>
-          </w:p>
-        </w:tc>
-        <w:tc>
-          <w:tcPr>
-            <w:tcW w:w="1954" w:type="dxa"/>
-          </w:tcPr>
-          <w:p>
-            <w:pPr>
-              <w:jc w:val="center"/>
-              <w:rPr>
-                <w:rFonts w:ascii="Arial" w:eastAsia="Times New Roman" w:hAnsi="Arial" w:cs="Arial"/>
-                <w:color w:val="000000"/>
-              </w:rPr>
-            </w:pPr>
-            <w:r>
-              <w:rPr>
-                <w:rFonts w:ascii="Arial" w:eastAsia="Times New Roman" w:hAnsi="Arial" w:cs="Arial"/>
-                <w:color w:val="000000"/>
-              </w:rPr>
-              <w:t>Progress Output</w:t>
-            </w:r>
-          </w:p>
-        </w:tc>
-        <w:tc>
-          <w:tcPr>
-            <w:tcW w:w="1751" w:type="dxa"/>
-          </w:tcPr>
-          <w:p>
-            <w:pPr>
-              <w:jc w:val="center"/>
-              <w:rPr>
-                <w:rFonts w:ascii="Arial" w:eastAsia="Times New Roman" w:hAnsi="Arial" w:cs="Arial"/>
-                <w:color w:val="000000"/>
-              </w:rPr>
-            </w:pPr>
-            <w:r>
-              <w:rPr>
-                <w:rFonts w:ascii="Arial" w:eastAsia="Times New Roman" w:hAnsi="Arial" w:cs="Arial"/>
-                <w:color w:val="000000"/>
-              </w:rPr>
-              <w:t>Issue (s)</w:t>
-            </w:r>
-          </w:p>
-        </w:tc>
-      </w:tr>
-    </w:tbl>
     <w:p>
       <w:pPr>
         <w:spacing w:after="0" w:line="240" w:lineRule="auto"/>
@@ -2785,6 +2473,118 @@
     </w:lvl>
   </w:abstractNum>
   <w:abstractNum w:abstractNumId="3" w15:restartNumberingAfterBreak="0">
+    <w:nsid w:val="2C4168CE"/>
+    <w:multiLevelType w:val="hybridMultilevel"/>
+    <w:tmpl w:val="085C257C"/>
+    <w:lvl w:ilvl="0" w:tplc="85A0C12A">
+      <w:numFmt w:val="bullet"/>
+      <w:lvlText w:val="-"/>
+      <w:lvlJc w:val="left"/>
+      <w:pPr>
+        <w:ind w:left="3960" w:hanging="360"/>
+      </w:pPr>
+      <w:rPr>
+        <w:rFonts w:ascii="Arial" w:eastAsia="Times New Roman" w:hAnsi="Arial" w:cs="Arial" w:hint="default"/>
+      </w:rPr>
+    </w:lvl>
+    <w:lvl w:ilvl="1" w:tplc="04090003" w:tentative="1">
+      <w:start w:val="1"/>
+      <w:numFmt w:val="bullet"/>
+      <w:lvlText w:val="o"/>
+      <w:lvlJc w:val="left"/>
+      <w:pPr>
+        <w:ind w:left="4680" w:hanging="360"/>
+      </w:pPr>
+      <w:rPr>
+        <w:rFonts w:ascii="Courier New" w:hAnsi="Courier New" w:cs="Courier New" w:hint="default"/>
+      </w:rPr>
+    </w:lvl>
+    <w:lvl w:ilvl="2" w:tplc="04090005" w:tentative="1">
+      <w:start w:val="1"/>
+      <w:numFmt w:val="bullet"/>
+      <w:lvlText w:val=""/>
+      <w:lvlJc w:val="left"/>
+      <w:pPr>
+        <w:ind w:left="5400" w:hanging="360"/>
+      </w:pPr>
+      <w:rPr>
+        <w:rFonts w:ascii="Wingdings" w:hAnsi="Wingdings" w:hint="default"/>
+      </w:rPr>
+    </w:lvl>
+    <w:lvl w:ilvl="3" w:tplc="04090001" w:tentative="1">
+      <w:start w:val="1"/>
+      <w:numFmt w:val="bullet"/>
+      <w:lvlText w:val=""/>
+      <w:lvlJc w:val="left"/>
+      <w:pPr>
+        <w:ind w:left="6120" w:hanging="360"/>
+      </w:pPr>
+      <w:rPr>
+        <w:rFonts w:ascii="Symbol" w:hAnsi="Symbol" w:hint="default"/>
+      </w:rPr>
+    </w:lvl>
+    <w:lvl w:ilvl="4" w:tplc="04090003" w:tentative="1">
+      <w:start w:val="1"/>
+      <w:numFmt w:val="bullet"/>
+      <w:lvlText w:val="o"/>
+      <w:lvlJc w:val="left"/>
+      <w:pPr>
+        <w:ind w:left="6840" w:hanging="360"/>
+      </w:pPr>
+      <w:rPr>
+        <w:rFonts w:ascii="Courier New" w:hAnsi="Courier New" w:cs="Courier New" w:hint="default"/>
+      </w:rPr>
+    </w:lvl>
+    <w:lvl w:ilvl="5" w:tplc="04090005" w:tentative="1">
+      <w:start w:val="1"/>
+      <w:numFmt w:val="bullet"/>
+      <w:lvlText w:val=""/>
+      <w:lvlJc w:val="left"/>
+      <w:pPr>
+        <w:ind w:left="7560" w:hanging="360"/>
+      </w:pPr>
+      <w:rPr>
+        <w:rFonts w:ascii="Wingdings" w:hAnsi="Wingdings" w:hint="default"/>
+      </w:rPr>
+    </w:lvl>
+    <w:lvl w:ilvl="6" w:tplc="04090001" w:tentative="1">
+      <w:start w:val="1"/>
+      <w:numFmt w:val="bullet"/>
+      <w:lvlText w:val=""/>
+      <w:lvlJc w:val="left"/>
+      <w:pPr>
+        <w:ind w:left="8280" w:hanging="360"/>
+      </w:pPr>
+      <w:rPr>
+        <w:rFonts w:ascii="Symbol" w:hAnsi="Symbol" w:hint="default"/>
+      </w:rPr>
+    </w:lvl>
+    <w:lvl w:ilvl="7" w:tplc="04090003" w:tentative="1">
+      <w:start w:val="1"/>
+      <w:numFmt w:val="bullet"/>
+      <w:lvlText w:val="o"/>
+      <w:lvlJc w:val="left"/>
+      <w:pPr>
+        <w:ind w:left="9000" w:hanging="360"/>
+      </w:pPr>
+      <w:rPr>
+        <w:rFonts w:ascii="Courier New" w:hAnsi="Courier New" w:cs="Courier New" w:hint="default"/>
+      </w:rPr>
+    </w:lvl>
+    <w:lvl w:ilvl="8" w:tplc="04090005" w:tentative="1">
+      <w:start w:val="1"/>
+      <w:numFmt w:val="bullet"/>
+      <w:lvlText w:val=""/>
+      <w:lvlJc w:val="left"/>
+      <w:pPr>
+        <w:ind w:left="9720" w:hanging="360"/>
+      </w:pPr>
+      <w:rPr>
+        <w:rFonts w:ascii="Wingdings" w:hAnsi="Wingdings" w:hint="default"/>
+      </w:rPr>
+    </w:lvl>
+  </w:abstractNum>
+  <w:abstractNum w:abstractNumId="4" w15:restartNumberingAfterBreak="0">
     <w:nsid w:val="2DC2300F"/>
     <w:multiLevelType w:val="hybridMultilevel"/>
     <w:tmpl w:val="B2B0AA52"/>
@@ -2873,7 +2673,7 @@
       </w:pPr>
     </w:lvl>
   </w:abstractNum>
-  <w:abstractNum w:abstractNumId="4" w15:restartNumberingAfterBreak="0">
+  <w:abstractNum w:abstractNumId="5" w15:restartNumberingAfterBreak="0">
     <w:nsid w:val="2E426114"/>
     <w:multiLevelType w:val="hybridMultilevel"/>
     <w:tmpl w:val="B822925C"/>
@@ -2985,7 +2785,7 @@
       </w:rPr>
     </w:lvl>
   </w:abstractNum>
-  <w:abstractNum w:abstractNumId="5" w15:restartNumberingAfterBreak="0">
+  <w:abstractNum w:abstractNumId="6" w15:restartNumberingAfterBreak="0">
     <w:nsid w:val="40A0066B"/>
     <w:multiLevelType w:val="hybridMultilevel"/>
     <w:tmpl w:val="69AEB566"/>
@@ -3098,7 +2898,119 @@
       </w:rPr>
     </w:lvl>
   </w:abstractNum>
-  <w:abstractNum w:abstractNumId="6" w15:restartNumberingAfterBreak="0">
+  <w:abstractNum w:abstractNumId="7" w15:restartNumberingAfterBreak="0">
+    <w:nsid w:val="53E55132"/>
+    <w:multiLevelType w:val="hybridMultilevel"/>
+    <w:tmpl w:val="B0F8C24E"/>
+    <w:lvl w:ilvl="0" w:tplc="D58AA808">
+      <w:numFmt w:val="bullet"/>
+      <w:lvlText w:val="-"/>
+      <w:lvlJc w:val="left"/>
+      <w:pPr>
+        <w:ind w:left="3960" w:hanging="360"/>
+      </w:pPr>
+      <w:rPr>
+        <w:rFonts w:ascii="Arial" w:eastAsia="Times New Roman" w:hAnsi="Arial" w:cs="Arial" w:hint="default"/>
+      </w:rPr>
+    </w:lvl>
+    <w:lvl w:ilvl="1" w:tplc="04090003" w:tentative="1">
+      <w:start w:val="1"/>
+      <w:numFmt w:val="bullet"/>
+      <w:lvlText w:val="o"/>
+      <w:lvlJc w:val="left"/>
+      <w:pPr>
+        <w:ind w:left="4680" w:hanging="360"/>
+      </w:pPr>
+      <w:rPr>
+        <w:rFonts w:ascii="Courier New" w:hAnsi="Courier New" w:cs="Courier New" w:hint="default"/>
+      </w:rPr>
+    </w:lvl>
+    <w:lvl w:ilvl="2" w:tplc="04090005" w:tentative="1">
+      <w:start w:val="1"/>
+      <w:numFmt w:val="bullet"/>
+      <w:lvlText w:val=""/>
+      <w:lvlJc w:val="left"/>
+      <w:pPr>
+        <w:ind w:left="5400" w:hanging="360"/>
+      </w:pPr>
+      <w:rPr>
+        <w:rFonts w:ascii="Wingdings" w:hAnsi="Wingdings" w:hint="default"/>
+      </w:rPr>
+    </w:lvl>
+    <w:lvl w:ilvl="3" w:tplc="04090001" w:tentative="1">
+      <w:start w:val="1"/>
+      <w:numFmt w:val="bullet"/>
+      <w:lvlText w:val=""/>
+      <w:lvlJc w:val="left"/>
+      <w:pPr>
+        <w:ind w:left="6120" w:hanging="360"/>
+      </w:pPr>
+      <w:rPr>
+        <w:rFonts w:ascii="Symbol" w:hAnsi="Symbol" w:hint="default"/>
+      </w:rPr>
+    </w:lvl>
+    <w:lvl w:ilvl="4" w:tplc="04090003" w:tentative="1">
+      <w:start w:val="1"/>
+      <w:numFmt w:val="bullet"/>
+      <w:lvlText w:val="o"/>
+      <w:lvlJc w:val="left"/>
+      <w:pPr>
+        <w:ind w:left="6840" w:hanging="360"/>
+      </w:pPr>
+      <w:rPr>
+        <w:rFonts w:ascii="Courier New" w:hAnsi="Courier New" w:cs="Courier New" w:hint="default"/>
+      </w:rPr>
+    </w:lvl>
+    <w:lvl w:ilvl="5" w:tplc="04090005" w:tentative="1">
+      <w:start w:val="1"/>
+      <w:numFmt w:val="bullet"/>
+      <w:lvlText w:val=""/>
+      <w:lvlJc w:val="left"/>
+      <w:pPr>
+        <w:ind w:left="7560" w:hanging="360"/>
+      </w:pPr>
+      <w:rPr>
+        <w:rFonts w:ascii="Wingdings" w:hAnsi="Wingdings" w:hint="default"/>
+      </w:rPr>
+    </w:lvl>
+    <w:lvl w:ilvl="6" w:tplc="04090001" w:tentative="1">
+      <w:start w:val="1"/>
+      <w:numFmt w:val="bullet"/>
+      <w:lvlText w:val=""/>
+      <w:lvlJc w:val="left"/>
+      <w:pPr>
+        <w:ind w:left="8280" w:hanging="360"/>
+      </w:pPr>
+      <w:rPr>
+        <w:rFonts w:ascii="Symbol" w:hAnsi="Symbol" w:hint="default"/>
+      </w:rPr>
+    </w:lvl>
+    <w:lvl w:ilvl="7" w:tplc="04090003" w:tentative="1">
+      <w:start w:val="1"/>
+      <w:numFmt w:val="bullet"/>
+      <w:lvlText w:val="o"/>
+      <w:lvlJc w:val="left"/>
+      <w:pPr>
+        <w:ind w:left="9000" w:hanging="360"/>
+      </w:pPr>
+      <w:rPr>
+        <w:rFonts w:ascii="Courier New" w:hAnsi="Courier New" w:cs="Courier New" w:hint="default"/>
+      </w:rPr>
+    </w:lvl>
+    <w:lvl w:ilvl="8" w:tplc="04090005" w:tentative="1">
+      <w:start w:val="1"/>
+      <w:numFmt w:val="bullet"/>
+      <w:lvlText w:val=""/>
+      <w:lvlJc w:val="left"/>
+      <w:pPr>
+        <w:ind w:left="9720" w:hanging="360"/>
+      </w:pPr>
+      <w:rPr>
+        <w:rFonts w:ascii="Wingdings" w:hAnsi="Wingdings" w:hint="default"/>
+      </w:rPr>
+    </w:lvl>
+  </w:abstractNum>
+  <w:abstractNum w:abstractNumId="8" w15:restartNumberingAfterBreak="0">
     <w:nsid w:val="6F043B5A"/>
     <w:multiLevelType w:val="hybridMultilevel"/>
     <w:tmpl w:val="36748038"/>
@@ -3212,25 +3124,31 @@
     </w:lvl>
   </w:abstractNum>
   <w:num w:numId="1">
-    <w:abstractNumId w:val="3"/>
+    <w:abstractNumId w:val="4"/>
   </w:num>
   <w:num w:numId="2">
     <w:abstractNumId w:val="0"/>
   </w:num>
   <w:num w:numId="3">
-    <w:abstractNumId w:val="4"/>
+    <w:abstractNumId w:val="5"/>
   </w:num>
   <w:num w:numId="4">
     <w:abstractNumId w:val="1"/>
   </w:num>
   <w:num w:numId="5">
-    <w:abstractNumId w:val="5"/>
+    <w:abstractNumId w:val="6"/>
   </w:num>
   <w:num w:numId="6">
     <w:abstractNumId w:val="2"/>
   </w:num>
   <w:num w:numId="7">
-    <w:abstractNumId w:val="6"/>
+    <w:abstractNumId w:val="8"/>
+  </w:num>
+  <w:num w:numId="8">
+    <w:abstractNumId w:val="7"/>
+  </w:num>
+  <w:num w:numId="9">
+    <w:abstractNumId w:val="3"/>
   </w:num>
 </w:numbering>
 </file>

</xml_diff>